<commit_message>
made a small change in template
</commit_message>
<xml_diff>
--- a/labs/submission/template.docx
+++ b/labs/submission/template.docx
@@ -250,7 +250,6 @@
       </w:r>
     </w:p>
     <w:p>
-      <w:proofErr w:type="gramStart"/>
       <w:r>
         <w:rPr>
           <w:rFonts w:ascii="Berlin Sans FB Demi" w:hAnsi="Berlin Sans FB Demi"/>
@@ -267,7 +266,6 @@
         </w:rPr>
         <w:t xml:space="preserve"> :</w:t>
       </w:r>
-      <w:proofErr w:type="gramEnd"/>
       <w:r>
         <w:t xml:space="preserve"> </w:t>
       </w:r>
@@ -277,8 +275,10 @@
           <w:sz w:val="40"/>
           <w:szCs w:val="40"/>
         </w:rPr>
-        <w:t>1</w:t>
-      </w:r>
+        <w:t>#</w:t>
+      </w:r>
+      <w:bookmarkStart w:id="0" w:name="_GoBack"/>
+      <w:bookmarkEnd w:id="0"/>
     </w:p>
     <w:p/>
     <w:p/>
@@ -328,8 +328,6 @@
           <w:szCs w:val="40"/>
         </w:rPr>
       </w:pPr>
-      <w:bookmarkStart w:id="0" w:name="_GoBack"/>
-      <w:bookmarkEnd w:id="0"/>
     </w:p>
     <w:p>
       <w:pPr>

</xml_diff>